<commit_message>
Added the search by session id
</commit_message>
<xml_diff>
--- a/Service Catalog.docx
+++ b/Service Catalog.docx
@@ -5,8 +5,14 @@
     <w:p>
       <w:pPr>
         <w:pStyle w:val="Heading1"/>
-      </w:pPr>
-      <w:r>
+        <w:rPr>
+          <w:lang w:val="en-US"/>
+        </w:rPr>
+      </w:pPr>
+      <w:r>
+        <w:rPr>
+          <w:lang w:val="en-US"/>
+        </w:rPr>
         <w:t>Service Catalog</w:t>
       </w:r>
     </w:p>
@@ -41,170 +47,164 @@
           <w:lang w:val="en-US"/>
         </w:rPr>
         <w:t>/login</w:t>
+      </w:r>
+    </w:p>
+    <w:p>
+      <w:pPr>
+        <w:rPr>
+          <w:lang w:val="en-US"/>
+        </w:rPr>
+      </w:pPr>
+      <w:r>
+        <w:rPr>
+          <w:lang w:val="en-US"/>
+        </w:rPr>
+        <w:t xml:space="preserve">POST </w:t>
+      </w:r>
+      <w:r>
+        <w:rPr>
+          <w:lang w:val="en-US"/>
+        </w:rPr>
+        <w:t>/logout</w:t>
+      </w:r>
+    </w:p>
+    <w:p>
+      <w:pPr>
+        <w:pStyle w:val="Heading2"/>
+        <w:rPr>
+          <w:lang w:val="en-US"/>
+        </w:rPr>
+      </w:pPr>
+      <w:r>
+        <w:rPr>
+          <w:lang w:val="en-US"/>
+        </w:rPr>
+        <w:t>WarehouseService</w:t>
+      </w:r>
+    </w:p>
+    <w:p>
+      <w:pPr>
+        <w:rPr>
+          <w:lang w:val="en-US"/>
+        </w:rPr>
+      </w:pPr>
+      <w:r>
+        <w:rPr>
+          <w:lang w:val="en-US"/>
+        </w:rPr>
+        <w:t xml:space="preserve">GET </w:t>
+      </w:r>
+      <w:r>
+        <w:rPr>
+          <w:lang w:val="en-US"/>
+        </w:rPr>
+        <w:t>/warehouses</w:t>
+      </w:r>
+    </w:p>
+    <w:p>
+      <w:pPr>
+        <w:rPr>
+          <w:lang w:val="en-US"/>
+        </w:rPr>
+      </w:pPr>
+      <w:r>
+        <w:rPr>
+          <w:lang w:val="en-US"/>
+        </w:rPr>
+        <w:t xml:space="preserve">GET </w:t>
+      </w:r>
+      <w:r>
+        <w:rPr>
+          <w:lang w:val="en-US"/>
+        </w:rPr>
+        <w:t>/warehouses/{warehouseName}</w:t>
+      </w:r>
+      <w:r>
+        <w:rPr>
+          <w:lang w:val="en-US"/>
+        </w:rPr>
+        <w:t>/gates</w:t>
+      </w:r>
+    </w:p>
+    <w:p>
+      <w:pPr>
+        <w:pStyle w:val="Heading2"/>
+        <w:rPr>
+          <w:lang w:val="en-US"/>
+        </w:rPr>
+      </w:pPr>
+      <w:r>
+        <w:rPr>
+          <w:lang w:val="en-US"/>
+        </w:rPr>
+        <w:t>GateSlotReservationService</w:t>
+      </w:r>
+    </w:p>
+    <w:p>
+      <w:pPr>
+        <w:rPr>
+          <w:lang w:val="en-US"/>
+        </w:rPr>
+      </w:pPr>
+      <w:r>
+        <w:rPr>
+          <w:lang w:val="en-US"/>
+        </w:rPr>
+        <w:t>POST /gateslots/reservations</w:t>
+      </w:r>
+    </w:p>
+    <w:p>
+      <w:pPr>
+        <w:rPr>
+          <w:lang w:val="en-US"/>
+        </w:rPr>
+      </w:pPr>
+      <w:r>
+        <w:rPr>
+          <w:lang w:val="en-US"/>
+        </w:rPr>
+        <w:t>GET /gateslots/reservations/{reservationNo}</w:t>
+      </w:r>
+    </w:p>
+    <w:p>
+      <w:pPr>
+        <w:rPr>
+          <w:lang w:val="en-US"/>
+        </w:rPr>
+      </w:pPr>
+      <w:r>
+        <w:rPr>
+          <w:lang w:val="en-US"/>
+        </w:rPr>
+        <w:t>GET /gateslots/reservations?warehouseName=…&amp;loadDate=…</w:t>
+      </w:r>
+    </w:p>
+    <w:p>
+      <w:pPr>
+        <w:rPr>
+          <w:lang w:val="en-US"/>
+        </w:rPr>
+      </w:pPr>
+      <w:r>
+        <w:rPr>
+          <w:lang w:val="en-US"/>
+        </w:rPr>
+        <w:t>GET /gateslots/reservations</w:t>
+      </w:r>
+      <w:r>
+        <w:rPr>
+          <w:lang w:val="en-US"/>
+        </w:rPr>
+        <w:t>/sessions/{sessionId</w:t>
       </w:r>
       <w:bookmarkStart w:id="0" w:name="_GoBack"/>
       <w:bookmarkEnd w:id="0"/>
-    </w:p>
-    <w:p>
-      <w:pPr>
-        <w:rPr>
-          <w:lang w:val="en-US"/>
-        </w:rPr>
-      </w:pPr>
-      <w:r>
-        <w:rPr>
-          <w:lang w:val="en-US"/>
-        </w:rPr>
-        <w:t xml:space="preserve">POST </w:t>
-      </w:r>
-      <w:r>
-        <w:rPr>
-          <w:lang w:val="en-US"/>
-        </w:rPr>
-        <w:t>/logout</w:t>
-      </w:r>
-    </w:p>
-    <w:p>
-      <w:pPr>
-        <w:pStyle w:val="Heading2"/>
-        <w:rPr>
-          <w:lang w:val="en-US"/>
-        </w:rPr>
-      </w:pPr>
-      <w:r>
-        <w:rPr>
-          <w:lang w:val="en-US"/>
-        </w:rPr>
-        <w:t>WarehouseService</w:t>
-      </w:r>
-    </w:p>
-    <w:p>
-      <w:pPr>
-        <w:rPr>
-          <w:lang w:val="en-US"/>
-        </w:rPr>
-      </w:pPr>
-      <w:r>
-        <w:rPr>
-          <w:lang w:val="en-US"/>
-        </w:rPr>
-        <w:t xml:space="preserve">GET </w:t>
-      </w:r>
-      <w:r>
-        <w:rPr>
-          <w:lang w:val="en-US"/>
-        </w:rPr>
-        <w:t>/warehouses</w:t>
-      </w:r>
-    </w:p>
-    <w:p>
-      <w:pPr>
-        <w:rPr>
-          <w:lang w:val="en-US"/>
-        </w:rPr>
-      </w:pPr>
-      <w:r>
-        <w:rPr>
-          <w:lang w:val="en-US"/>
-        </w:rPr>
-        <w:t xml:space="preserve">GET </w:t>
-      </w:r>
-      <w:r>
-        <w:rPr>
-          <w:lang w:val="en-US"/>
-        </w:rPr>
-        <w:t>/warehouses/{warehouseName}</w:t>
-      </w:r>
-      <w:r>
-        <w:rPr>
-          <w:lang w:val="en-US"/>
-        </w:rPr>
-        <w:t>/gates</w:t>
-      </w:r>
-    </w:p>
-    <w:p>
-      <w:pPr>
-        <w:pStyle w:val="Heading2"/>
-        <w:rPr>
-          <w:lang w:val="en-US"/>
-        </w:rPr>
-      </w:pPr>
-      <w:r>
-        <w:rPr>
-          <w:lang w:val="en-US"/>
-        </w:rPr>
-        <w:t>GateSlotReservationService</w:t>
-      </w:r>
-    </w:p>
-    <w:p>
-      <w:pPr>
-        <w:rPr>
-          <w:lang w:val="en-US"/>
-        </w:rPr>
-      </w:pPr>
-      <w:r>
-        <w:rPr>
-          <w:lang w:val="en-US"/>
-        </w:rPr>
-        <w:t>POST /gateslots/reservations</w:t>
-      </w:r>
-    </w:p>
-    <w:p>
-      <w:pPr>
-        <w:rPr>
-          <w:lang w:val="en-US"/>
-        </w:rPr>
-      </w:pPr>
-      <w:r>
-        <w:rPr>
-          <w:lang w:val="en-US"/>
-        </w:rPr>
-        <w:t xml:space="preserve">GET </w:t>
-      </w:r>
-      <w:r>
-        <w:rPr>
-          <w:lang w:val="en-US"/>
-        </w:rPr>
-        <w:t>/gateslots/reservations</w:t>
-      </w:r>
-      <w:r>
-        <w:rPr>
-          <w:lang w:val="en-US"/>
-        </w:rPr>
-        <w:t>/{reservationNo}</w:t>
-      </w:r>
-    </w:p>
-    <w:p>
-      <w:pPr>
-        <w:rPr>
-          <w:lang w:val="en-US"/>
-        </w:rPr>
-      </w:pPr>
-      <w:r>
-        <w:rPr>
-          <w:lang w:val="en-US"/>
-        </w:rPr>
-        <w:t xml:space="preserve">GET </w:t>
-      </w:r>
-      <w:r>
-        <w:rPr>
-          <w:lang w:val="en-US"/>
-        </w:rPr>
-        <w:t>/gateslots/reservations</w:t>
-      </w:r>
-      <w:r>
-        <w:rPr>
-          <w:lang w:val="en-US"/>
-        </w:rPr>
-        <w:t>?warehouseName=…&amp;loadDate=…</w:t>
-      </w:r>
-    </w:p>
-    <w:p>
-      <w:pPr>
-        <w:rPr>
-          <w:lang w:val="en-US"/>
-        </w:rPr>
-      </w:pPr>
+      <w:r>
+        <w:rPr>
+          <w:lang w:val="en-US"/>
+        </w:rPr>
+        <w:t>}</w:t>
+      </w:r>
     </w:p>
     <w:sectPr>
       <w:pgSz w:w="11906" w:h="16838"/>

</xml_diff>